<commit_message>
Adicionando links do github e drive ao doc
</commit_message>
<xml_diff>
--- a/Documentos/TCC Danilo Germiniani.docx
+++ b/Documentos/TCC Danilo Germiniani.docx
@@ -1068,7 +1068,7 @@
         <w:rPr>
           <w:noProof/>
         </w:rPr>
-        <w:t>8</w:t>
+        <w:t>9</w:t>
       </w:r>
       <w:r>
         <w:rPr>
@@ -1147,7 +1147,7 @@
         <w:rPr>
           <w:noProof/>
         </w:rPr>
-        <w:t>8</w:t>
+        <w:t>9</w:t>
       </w:r>
       <w:r>
         <w:rPr>
@@ -1226,7 +1226,7 @@
         <w:rPr>
           <w:noProof/>
         </w:rPr>
-        <w:t>8</w:t>
+        <w:t>10</w:t>
       </w:r>
       <w:r>
         <w:rPr>
@@ -1305,7 +1305,7 @@
         <w:rPr>
           <w:noProof/>
         </w:rPr>
-        <w:t>9</w:t>
+        <w:t>11</w:t>
       </w:r>
       <w:r>
         <w:rPr>
@@ -1384,7 +1384,7 @@
         <w:rPr>
           <w:noProof/>
         </w:rPr>
-        <w:t>11</w:t>
+        <w:t>13</w:t>
       </w:r>
       <w:r>
         <w:rPr>
@@ -1463,7 +1463,7 @@
         <w:rPr>
           <w:noProof/>
         </w:rPr>
-        <w:t>12</w:t>
+        <w:t>14</w:t>
       </w:r>
       <w:r>
         <w:rPr>
@@ -1542,7 +1542,7 @@
         <w:rPr>
           <w:noProof/>
         </w:rPr>
-        <w:t>19</w:t>
+        <w:t>21</w:t>
       </w:r>
       <w:r>
         <w:rPr>
@@ -1621,7 +1621,7 @@
         <w:rPr>
           <w:noProof/>
         </w:rPr>
-        <w:t>20</w:t>
+        <w:t>22</w:t>
       </w:r>
       <w:r>
         <w:rPr>
@@ -1700,7 +1700,7 @@
         <w:rPr>
           <w:noProof/>
         </w:rPr>
-        <w:t>21</w:t>
+        <w:t>23</w:t>
       </w:r>
       <w:r>
         <w:rPr>
@@ -1733,19 +1733,17 @@
       <w:r>
         <w:br w:type="page"/>
       </w:r>
-      <w:bookmarkStart w:id="4" w:name="_GoBack"/>
-      <w:bookmarkEnd w:id="4"/>
     </w:p>
     <w:p>
       <w:pPr>
         <w:pStyle w:val="Ttulo2"/>
       </w:pPr>
-      <w:bookmarkStart w:id="5" w:name="_Toc484348783"/>
+      <w:bookmarkStart w:id="4" w:name="_Toc484348783"/>
       <w:r>
         <w:lastRenderedPageBreak/>
         <w:t>Cronograma de trabalho</w:t>
       </w:r>
-      <w:bookmarkEnd w:id="5"/>
+      <w:bookmarkEnd w:id="4"/>
     </w:p>
     <w:tbl>
       <w:tblPr>
@@ -4010,16 +4008,17 @@
       <w:r>
         <w:br w:type="page"/>
       </w:r>
-      <w:bookmarkStart w:id="6" w:name="_Toc484348784"/>
+      <w:bookmarkStart w:id="5" w:name="_Toc484348784"/>
       <w:r>
         <w:lastRenderedPageBreak/>
         <w:t>Diagrama de casos de uso</w:t>
       </w:r>
-      <w:bookmarkEnd w:id="6"/>
+      <w:bookmarkEnd w:id="5"/>
     </w:p>
     <w:p>
       <w:pPr>
         <w:pStyle w:val="Corpodetexto"/>
+        <w:keepNext/>
       </w:pPr>
       <w:r>
         <w:rPr>
@@ -4070,6 +4069,29 @@
     </w:p>
     <w:p>
       <w:pPr>
+        <w:pStyle w:val="Legenda"/>
+        <w:jc w:val="left"/>
+      </w:pPr>
+      <w:r>
+        <w:t xml:space="preserve">Figura </w:t>
+      </w:r>
+      <w:fldSimple w:instr=" SEQ Figura \* ARABIC ">
+        <w:r>
+          <w:rPr>
+            <w:noProof/>
+          </w:rPr>
+          <w:t>1</w:t>
+        </w:r>
+      </w:fldSimple>
+      <w:r>
+        <w:t xml:space="preserve"> - </w:t>
+      </w:r>
+      <w:r>
+        <w:t>Diagrama de casos de uso. Disponível em:https://github.com/DaniloGerminianiVirginio/TCC_ENG_SW_2022_PUC/tree/main/Diagramas</w:t>
+      </w:r>
+    </w:p>
+    <w:p>
+      <w:pPr>
         <w:pStyle w:val="Ttulo2"/>
         <w:spacing w:before="360" w:after="80"/>
         <w:jc w:val="both"/>
@@ -4077,16 +4099,16 @@
           <w:rFonts w:ascii="Times New Roman" w:hAnsi="Times New Roman"/>
         </w:rPr>
       </w:pPr>
-      <w:bookmarkStart w:id="7" w:name="_heading=h.e4qgsirqegbo" w:colFirst="0" w:colLast="0"/>
-      <w:bookmarkStart w:id="8" w:name="_Toc484348785"/>
+      <w:bookmarkStart w:id="6" w:name="_heading=h.e4qgsirqegbo" w:colFirst="0" w:colLast="0"/>
+      <w:bookmarkStart w:id="7" w:name="_Toc484348785"/>
+      <w:bookmarkEnd w:id="6"/>
+      <w:r>
+        <w:rPr>
+          <w:rFonts w:ascii="Times New Roman" w:hAnsi="Times New Roman"/>
+        </w:rPr>
+        <w:t>Requisitos não-funcionais</w:t>
+      </w:r>
       <w:bookmarkEnd w:id="7"/>
-      <w:r>
-        <w:rPr>
-          <w:rFonts w:ascii="Times New Roman" w:hAnsi="Times New Roman"/>
-        </w:rPr>
-        <w:t>Requisitos não-funcionais</w:t>
-      </w:r>
-      <w:bookmarkEnd w:id="8"/>
     </w:p>
     <w:p>
       <w:pPr>
@@ -4287,22 +4309,13 @@
         </w:rPr>
         <w:t xml:space="preserve"> </w:t>
       </w:r>
-      <w:proofErr w:type="gramStart"/>
-      <w:r>
-        <w:rPr>
-          <w:sz w:val="24"/>
-          <w:szCs w:val="24"/>
-        </w:rPr>
-        <w:t>A</w:t>
-      </w:r>
-      <w:r>
-        <w:rPr>
-          <w:sz w:val="24"/>
-          <w:szCs w:val="24"/>
-        </w:rPr>
-        <w:t>s</w:t>
-      </w:r>
-      <w:proofErr w:type="gramEnd"/>
+      <w:r>
+        <w:rPr>
+          <w:sz w:val="24"/>
+          <w:szCs w:val="24"/>
+        </w:rPr>
+        <w:t>as</w:t>
+      </w:r>
       <w:r>
         <w:rPr>
           <w:sz w:val="24"/>
@@ -4920,16 +4933,16 @@
           <w:rFonts w:ascii="Times New Roman" w:hAnsi="Times New Roman"/>
         </w:rPr>
       </w:pPr>
-      <w:bookmarkStart w:id="9" w:name="_heading=h.ltbu7zl67dmw" w:colFirst="0" w:colLast="0"/>
-      <w:bookmarkStart w:id="10" w:name="_Toc484348786"/>
+      <w:bookmarkStart w:id="8" w:name="_heading=h.ltbu7zl67dmw" w:colFirst="0" w:colLast="0"/>
+      <w:bookmarkStart w:id="9" w:name="_Toc484348786"/>
+      <w:bookmarkEnd w:id="8"/>
+      <w:r>
+        <w:rPr>
+          <w:rFonts w:ascii="Times New Roman" w:hAnsi="Times New Roman"/>
+        </w:rPr>
+        <w:t>Protótipo navegável do sistema</w:t>
+      </w:r>
       <w:bookmarkEnd w:id="9"/>
-      <w:r>
-        <w:rPr>
-          <w:rFonts w:ascii="Times New Roman" w:hAnsi="Times New Roman"/>
-        </w:rPr>
-        <w:t>Protótipo navegável do sistema</w:t>
-      </w:r>
-      <w:bookmarkEnd w:id="10"/>
     </w:p>
     <w:p>
       <w:pPr>
@@ -4950,7 +4963,7 @@
           <w:szCs w:val="24"/>
         </w:rPr>
       </w:pPr>
-      <w:bookmarkStart w:id="11" w:name="_Toc484348787"/>
+      <w:bookmarkStart w:id="10" w:name="_Toc484348787"/>
       <w:r>
         <w:rPr>
           <w:color w:val="000000"/>
@@ -4959,16 +4972,14 @@
         </w:rPr>
         <w:t xml:space="preserve">O documento abaixo detalha os requisitos e casos de uso que foram </w:t>
       </w:r>
-      <w:proofErr w:type="spellStart"/>
       <w:r>
         <w:rPr>
           <w:color w:val="000000"/>
           <w:sz w:val="24"/>
           <w:szCs w:val="24"/>
         </w:rPr>
-        <w:t>prototipados</w:t>
-      </w:r>
-      <w:proofErr w:type="spellEnd"/>
+        <w:t>utilizados na prototipação</w:t>
+      </w:r>
       <w:r>
         <w:rPr>
           <w:color w:val="000000"/>
@@ -5053,6 +5064,46 @@
         </w:rPr>
         <w:t xml:space="preserve">Link para o documento: </w:t>
       </w:r>
+    </w:p>
+    <w:p>
+      <w:pPr>
+        <w:keepLines/>
+        <w:pBdr>
+          <w:top w:val="nil"/>
+          <w:left w:val="nil"/>
+          <w:bottom w:val="nil"/>
+          <w:right w:val="nil"/>
+          <w:between w:val="nil"/>
+        </w:pBdr>
+        <w:spacing w:before="80" w:after="80" w:line="360" w:lineRule="auto"/>
+        <w:ind w:firstLine="360"/>
+        <w:jc w:val="both"/>
+        <w:rPr>
+          <w:color w:val="000000"/>
+          <w:sz w:val="24"/>
+          <w:szCs w:val="24"/>
+        </w:rPr>
+      </w:pPr>
+    </w:p>
+    <w:p>
+      <w:pPr>
+        <w:keepLines/>
+        <w:pBdr>
+          <w:top w:val="nil"/>
+          <w:left w:val="nil"/>
+          <w:bottom w:val="nil"/>
+          <w:right w:val="nil"/>
+          <w:between w:val="nil"/>
+        </w:pBdr>
+        <w:spacing w:before="80" w:after="80" w:line="360" w:lineRule="auto"/>
+        <w:ind w:firstLine="360"/>
+        <w:jc w:val="both"/>
+        <w:rPr>
+          <w:color w:val="000000"/>
+          <w:sz w:val="24"/>
+          <w:szCs w:val="24"/>
+        </w:rPr>
+      </w:pPr>
     </w:p>
     <w:p>
       <w:pPr>
@@ -5077,24 +5128,45 @@
           <w:szCs w:val="24"/>
         </w:rPr>
       </w:pPr>
-      <w:proofErr w:type="spellStart"/>
       <w:r>
         <w:rPr>
           <w:color w:val="000000"/>
           <w:sz w:val="24"/>
           <w:szCs w:val="24"/>
         </w:rPr>
-        <w:t>Github</w:t>
-      </w:r>
-      <w:proofErr w:type="spellEnd"/>
-      <w:r>
+        <w:lastRenderedPageBreak/>
+        <w:t>Github:</w:t>
+      </w:r>
+    </w:p>
+    <w:p>
+      <w:pPr>
+        <w:keepLines/>
+        <w:pBdr>
+          <w:top w:val="nil"/>
+          <w:left w:val="nil"/>
+          <w:bottom w:val="nil"/>
+          <w:right w:val="nil"/>
+          <w:between w:val="nil"/>
+        </w:pBdr>
+        <w:spacing w:before="80" w:after="80" w:line="360" w:lineRule="auto"/>
+        <w:ind w:left="720" w:firstLine="360"/>
+        <w:jc w:val="both"/>
         <w:rPr>
           <w:color w:val="000000"/>
           <w:sz w:val="24"/>
           <w:szCs w:val="24"/>
         </w:rPr>
-        <w:t>: link</w:t>
-      </w:r>
+      </w:pPr>
+      <w:hyperlink r:id="rId13" w:history="1">
+        <w:r>
+          <w:rPr>
+            <w:rStyle w:val="Hyperlink"/>
+            <w:sz w:val="24"/>
+            <w:szCs w:val="24"/>
+          </w:rPr>
+          <w:t>https://github.com/DaniloGerminianiVirginio/TCC_ENG_SW_2022_PUC/blob/main/Prot%C3%B3tipo/Rela%C3%A7%C3%A3o%20dos%20Casos%20de%20Uso%20e%20Requisitos%20utilizados%20no%20Prot%C3%B3tipo.pdf</w:t>
+        </w:r>
+      </w:hyperlink>
     </w:p>
     <w:p>
       <w:pPr>
@@ -5119,24 +5191,60 @@
           <w:szCs w:val="24"/>
         </w:rPr>
       </w:pPr>
-      <w:proofErr w:type="spellStart"/>
       <w:r>
         <w:rPr>
           <w:color w:val="000000"/>
           <w:sz w:val="24"/>
           <w:szCs w:val="24"/>
         </w:rPr>
-        <w:t>GoogleDrive</w:t>
-      </w:r>
-      <w:proofErr w:type="spellEnd"/>
+        <w:t>Google</w:t>
+      </w:r>
       <w:r>
         <w:rPr>
           <w:color w:val="000000"/>
           <w:sz w:val="24"/>
           <w:szCs w:val="24"/>
         </w:rPr>
-        <w:t>: Link</w:t>
-      </w:r>
+        <w:t xml:space="preserve"> </w:t>
+      </w:r>
+      <w:r>
+        <w:rPr>
+          <w:color w:val="000000"/>
+          <w:sz w:val="24"/>
+          <w:szCs w:val="24"/>
+        </w:rPr>
+        <w:t>Drive:</w:t>
+      </w:r>
+    </w:p>
+    <w:p>
+      <w:pPr>
+        <w:keepLines/>
+        <w:pBdr>
+          <w:top w:val="nil"/>
+          <w:left w:val="nil"/>
+          <w:bottom w:val="nil"/>
+          <w:right w:val="nil"/>
+          <w:between w:val="nil"/>
+        </w:pBdr>
+        <w:spacing w:before="80" w:after="80" w:line="360" w:lineRule="auto"/>
+        <w:ind w:left="720" w:firstLine="360"/>
+        <w:jc w:val="both"/>
+        <w:rPr>
+          <w:color w:val="000000"/>
+          <w:sz w:val="24"/>
+          <w:szCs w:val="24"/>
+        </w:rPr>
+      </w:pPr>
+      <w:hyperlink r:id="rId14" w:history="1">
+        <w:r>
+          <w:rPr>
+            <w:rStyle w:val="Hyperlink"/>
+            <w:sz w:val="24"/>
+            <w:szCs w:val="24"/>
+          </w:rPr>
+          <w:t>https://drive.google.com/file/d/15LbviPPwzEWwnfxfnvDOMHFKD_RH4AVm/view?usp=sharing</w:t>
+        </w:r>
+      </w:hyperlink>
     </w:p>
     <w:p>
       <w:pPr>
@@ -5196,7 +5304,6 @@
           <w:sz w:val="24"/>
           <w:szCs w:val="24"/>
         </w:rPr>
-        <w:lastRenderedPageBreak/>
         <w:t>Github</w:t>
       </w:r>
       <w:proofErr w:type="spellEnd"/>
@@ -5206,8 +5313,38 @@
           <w:sz w:val="24"/>
           <w:szCs w:val="24"/>
         </w:rPr>
-        <w:t>: link</w:t>
-      </w:r>
+        <w:t>:</w:t>
+      </w:r>
+    </w:p>
+    <w:p>
+      <w:pPr>
+        <w:keepLines/>
+        <w:pBdr>
+          <w:top w:val="nil"/>
+          <w:left w:val="nil"/>
+          <w:bottom w:val="nil"/>
+          <w:right w:val="nil"/>
+          <w:between w:val="nil"/>
+        </w:pBdr>
+        <w:spacing w:before="80" w:after="80" w:line="360" w:lineRule="auto"/>
+        <w:ind w:left="720" w:firstLine="360"/>
+        <w:jc w:val="both"/>
+        <w:rPr>
+          <w:color w:val="000000"/>
+          <w:sz w:val="24"/>
+          <w:szCs w:val="24"/>
+        </w:rPr>
+      </w:pPr>
+      <w:hyperlink r:id="rId15" w:history="1">
+        <w:r>
+          <w:rPr>
+            <w:rStyle w:val="Hyperlink"/>
+            <w:sz w:val="24"/>
+            <w:szCs w:val="24"/>
+          </w:rPr>
+          <w:t>https://github.com/DaniloGerminianiVirginio/TCC_ENG_SW_2022_PUC/tree/main/Prot%C3%B3tipo/Video</w:t>
+        </w:r>
+      </w:hyperlink>
     </w:p>
     <w:p>
       <w:pPr>
@@ -5232,23 +5369,67 @@
           <w:szCs w:val="24"/>
         </w:rPr>
       </w:pPr>
-      <w:proofErr w:type="spellStart"/>
       <w:r>
         <w:rPr>
           <w:color w:val="000000"/>
           <w:sz w:val="24"/>
           <w:szCs w:val="24"/>
         </w:rPr>
-        <w:t>GoogleDrive</w:t>
-      </w:r>
-      <w:proofErr w:type="spellEnd"/>
+        <w:t>Google</w:t>
+      </w:r>
       <w:r>
         <w:rPr>
           <w:color w:val="000000"/>
           <w:sz w:val="24"/>
           <w:szCs w:val="24"/>
         </w:rPr>
-        <w:t>: Link</w:t>
+        <w:t xml:space="preserve"> </w:t>
+      </w:r>
+      <w:r>
+        <w:rPr>
+          <w:color w:val="000000"/>
+          <w:sz w:val="24"/>
+          <w:szCs w:val="24"/>
+        </w:rPr>
+        <w:t xml:space="preserve">Drive: </w:t>
+      </w:r>
+    </w:p>
+    <w:p>
+      <w:pPr>
+        <w:keepLines/>
+        <w:pBdr>
+          <w:top w:val="nil"/>
+          <w:left w:val="nil"/>
+          <w:bottom w:val="nil"/>
+          <w:right w:val="nil"/>
+          <w:between w:val="nil"/>
+        </w:pBdr>
+        <w:spacing w:before="80" w:after="80" w:line="360" w:lineRule="auto"/>
+        <w:ind w:left="720" w:firstLine="360"/>
+        <w:jc w:val="both"/>
+        <w:rPr>
+          <w:color w:val="000000"/>
+          <w:sz w:val="24"/>
+          <w:szCs w:val="24"/>
+        </w:rPr>
+      </w:pPr>
+      <w:hyperlink r:id="rId16" w:history="1">
+        <w:r>
+          <w:rPr>
+            <w:rStyle w:val="Hyperlink"/>
+            <w:sz w:val="24"/>
+            <w:szCs w:val="24"/>
+          </w:rPr>
+          <w:t>https://drive.google.com/file/d/1s8-Ls9AYpji6b7TM_-mfAZNjDEUnc8qm/view?usp=sharing</w:t>
+        </w:r>
+      </w:hyperlink>
+      <w:r>
+        <w:rPr>
+          <w:color w:val="000000"/>
+          <w:sz w:val="24"/>
+          <w:szCs w:val="24"/>
+        </w:rPr>
+        <w:t xml:space="preserve"> </w:t>
       </w:r>
     </w:p>
     <w:p>
@@ -5264,21 +5445,23 @@
         <w:rPr>
           <w:rFonts w:ascii="Times New Roman" w:hAnsi="Times New Roman"/>
         </w:rPr>
+        <w:lastRenderedPageBreak/>
         <w:t>Diagrama de classes de domínio</w:t>
       </w:r>
-      <w:bookmarkEnd w:id="11"/>
+      <w:bookmarkEnd w:id="10"/>
     </w:p>
     <w:p>
       <w:pPr>
         <w:pStyle w:val="Corpodetexto"/>
+        <w:keepNext/>
       </w:pPr>
       <w:r>
         <w:rPr>
           <w:noProof/>
         </w:rPr>
         <w:drawing>
-          <wp:inline distT="0" distB="0" distL="0" distR="0" wp14:anchorId="1A566048" wp14:editId="46FE292B">
-            <wp:extent cx="5280024" cy="4848324"/>
+          <wp:inline distT="0" distB="0" distL="0" distR="0" wp14:anchorId="1A566048" wp14:editId="433BB38E">
+            <wp:extent cx="5755759" cy="5285162"/>
             <wp:effectExtent l="0" t="0" r="0" b="0"/>
             <wp:docPr id="3" name="Imagem 3"/>
             <wp:cNvGraphicFramePr>
@@ -5292,7 +5475,7 @@
                     <pic:cNvPicPr/>
                   </pic:nvPicPr>
                   <pic:blipFill>
-                    <a:blip r:embed="rId13"/>
+                    <a:blip r:embed="rId17"/>
                     <a:stretch>
                       <a:fillRect/>
                     </a:stretch>
@@ -5300,7 +5483,7 @@
                   <pic:spPr>
                     <a:xfrm>
                       <a:off x="0" y="0"/>
-                      <a:ext cx="5280024" cy="4848324"/>
+                      <a:ext cx="5767425" cy="5295874"/>
                     </a:xfrm>
                     <a:prstGeom prst="rect">
                       <a:avLst/>
@@ -5315,6 +5498,32 @@
     </w:p>
     <w:p>
       <w:pPr>
+        <w:pStyle w:val="Legenda"/>
+        <w:jc w:val="left"/>
+      </w:pPr>
+      <w:r>
+        <w:t xml:space="preserve">Figura </w:t>
+      </w:r>
+      <w:fldSimple w:instr=" SEQ Figura \* ARABIC ">
+        <w:r>
+          <w:rPr>
+            <w:noProof/>
+          </w:rPr>
+          <w:t>2</w:t>
+        </w:r>
+      </w:fldSimple>
+      <w:r>
+        <w:t xml:space="preserve"> - Diagrama de </w:t>
+      </w:r>
+      <w:r>
+        <w:t>classes</w:t>
+      </w:r>
+      <w:r>
+        <w:t>. Disponível em:https://github.com/DaniloGerminianiVirginio/TCC_ENG_SW_2022_PUC/tree/main/Diagramas</w:t>
+      </w:r>
+    </w:p>
+    <w:p>
+      <w:pPr>
         <w:pStyle w:val="Ttulo2"/>
         <w:numPr>
           <w:ilvl w:val="0"/>
@@ -5328,7 +5537,7 @@
       <w:r>
         <w:br w:type="page"/>
       </w:r>
-      <w:bookmarkStart w:id="12" w:name="_Toc484348788"/>
+      <w:bookmarkStart w:id="11" w:name="_Toc484348788"/>
       <w:r>
         <w:rPr>
           <w:rFonts w:ascii="Times New Roman" w:hAnsi="Times New Roman"/>
@@ -5336,7 +5545,7 @@
         <w:lastRenderedPageBreak/>
         <w:t>Modelo de componentes</w:t>
       </w:r>
-      <w:bookmarkEnd w:id="12"/>
+      <w:bookmarkEnd w:id="11"/>
     </w:p>
     <w:p>
       <w:pPr>
@@ -5346,11 +5555,11 @@
           <w:numId w:val="4"/>
         </w:numPr>
       </w:pPr>
-      <w:bookmarkStart w:id="13" w:name="_Toc484348789"/>
+      <w:bookmarkStart w:id="12" w:name="_Toc484348789"/>
       <w:r>
         <w:t>Padrão arquitetural</w:t>
       </w:r>
-      <w:bookmarkEnd w:id="13"/>
+      <w:bookmarkEnd w:id="12"/>
     </w:p>
     <w:p>
       <w:pPr>
@@ -5454,6 +5663,7 @@
       <w:proofErr w:type="spellStart"/>
       <w:r>
         <w:rPr>
+          <w:i/>
           <w:color w:val="000000"/>
           <w:sz w:val="24"/>
           <w:szCs w:val="24"/>
@@ -5538,6 +5748,7 @@
       <w:proofErr w:type="spellStart"/>
       <w:r>
         <w:rPr>
+          <w:i/>
           <w:color w:val="000000"/>
           <w:sz w:val="24"/>
           <w:szCs w:val="24"/>
@@ -5669,7 +5880,7 @@
           <w:szCs w:val="24"/>
         </w:rPr>
       </w:pPr>
-      <w:hyperlink r:id="rId14" w:history="1">
+      <w:hyperlink r:id="rId18" w:history="1">
         <w:r>
           <w:rPr>
             <w:rStyle w:val="Hyperlink"/>
@@ -5727,7 +5938,7 @@
           <w:szCs w:val="24"/>
         </w:rPr>
       </w:pPr>
-      <w:hyperlink r:id="rId15" w:history="1">
+      <w:hyperlink r:id="rId19" w:history="1">
         <w:r>
           <w:rPr>
             <w:rStyle w:val="Hyperlink"/>
@@ -5761,7 +5972,7 @@
           <w:szCs w:val="24"/>
         </w:rPr>
       </w:pPr>
-      <w:hyperlink r:id="rId16" w:history="1">
+      <w:hyperlink r:id="rId20" w:history="1">
         <w:proofErr w:type="spellStart"/>
         <w:r>
           <w:rPr>
@@ -5821,7 +6032,7 @@
           <w:szCs w:val="24"/>
         </w:rPr>
       </w:pPr>
-      <w:hyperlink r:id="rId17" w:history="1">
+      <w:hyperlink r:id="rId21" w:history="1">
         <w:proofErr w:type="spellStart"/>
         <w:r>
           <w:rPr>
@@ -5881,7 +6092,7 @@
           <w:szCs w:val="24"/>
         </w:rPr>
       </w:pPr>
-      <w:hyperlink r:id="rId18" w:history="1">
+      <w:hyperlink r:id="rId22" w:history="1">
         <w:r>
           <w:rPr>
             <w:rStyle w:val="Hyperlink"/>
@@ -5915,7 +6126,7 @@
           <w:szCs w:val="24"/>
         </w:rPr>
       </w:pPr>
-      <w:hyperlink r:id="rId19" w:history="1">
+      <w:hyperlink r:id="rId23" w:history="1">
         <w:proofErr w:type="spellStart"/>
         <w:r>
           <w:rPr>
@@ -5985,7 +6196,7 @@
           <w:szCs w:val="24"/>
         </w:rPr>
       </w:pPr>
-      <w:hyperlink r:id="rId20" w:history="1">
+      <w:hyperlink r:id="rId24" w:history="1">
         <w:proofErr w:type="spellStart"/>
         <w:r>
           <w:rPr>
@@ -6037,7 +6248,7 @@
           <w:szCs w:val="24"/>
         </w:rPr>
       </w:pPr>
-      <w:hyperlink r:id="rId21" w:history="1">
+      <w:hyperlink r:id="rId25" w:history="1">
         <w:r>
           <w:rPr>
             <w:rStyle w:val="Hyperlink"/>
@@ -6079,7 +6290,7 @@
           <w:szCs w:val="24"/>
         </w:rPr>
       </w:pPr>
-      <w:hyperlink r:id="rId22" w:history="1">
+      <w:hyperlink r:id="rId26" w:history="1">
         <w:r>
           <w:rPr>
             <w:rStyle w:val="Hyperlink"/>
@@ -6155,7 +6366,7 @@
           <w:szCs w:val="24"/>
         </w:rPr>
       </w:pPr>
-      <w:hyperlink r:id="rId23" w:history="1">
+      <w:hyperlink r:id="rId27" w:history="1">
         <w:r>
           <w:rPr>
             <w:rStyle w:val="Hyperlink"/>
@@ -6207,7 +6418,7 @@
           <w:szCs w:val="24"/>
         </w:rPr>
       </w:pPr>
-      <w:hyperlink r:id="rId24" w:history="1">
+      <w:hyperlink r:id="rId28" w:history="1">
         <w:proofErr w:type="spellStart"/>
         <w:r>
           <w:rPr>
@@ -6251,7 +6462,7 @@
           <w:szCs w:val="24"/>
         </w:rPr>
       </w:pPr>
-      <w:hyperlink r:id="rId25" w:history="1">
+      <w:hyperlink r:id="rId29" w:history="1">
         <w:proofErr w:type="spellStart"/>
         <w:r>
           <w:rPr>
@@ -6287,7 +6498,7 @@
           <w:szCs w:val="24"/>
         </w:rPr>
       </w:pPr>
-      <w:hyperlink r:id="rId26" w:history="1">
+      <w:hyperlink r:id="rId30" w:history="1">
         <w:proofErr w:type="spellStart"/>
         <w:r>
           <w:rPr>
@@ -6359,7 +6570,7 @@
           <w:szCs w:val="24"/>
         </w:rPr>
       </w:pPr>
-      <w:hyperlink r:id="rId27" w:history="1">
+      <w:hyperlink r:id="rId31" w:history="1">
         <w:proofErr w:type="spellStart"/>
         <w:r>
           <w:rPr>
@@ -6403,7 +6614,7 @@
           <w:szCs w:val="24"/>
         </w:rPr>
       </w:pPr>
-      <w:hyperlink r:id="rId28" w:history="1">
+      <w:hyperlink r:id="rId32" w:history="1">
         <w:r>
           <w:rPr>
             <w:rStyle w:val="Hyperlink"/>
@@ -6455,7 +6666,7 @@
           <w:szCs w:val="24"/>
         </w:rPr>
       </w:pPr>
-      <w:hyperlink r:id="rId29" w:history="1">
+      <w:hyperlink r:id="rId33" w:history="1">
         <w:proofErr w:type="spellStart"/>
         <w:r>
           <w:rPr>
@@ -6510,14 +6721,16 @@
           <w:numId w:val="4"/>
         </w:numPr>
       </w:pPr>
-      <w:bookmarkStart w:id="14" w:name="_Toc484348790"/>
-      <w:r>
+      <w:bookmarkStart w:id="13" w:name="_Toc484348790"/>
+      <w:r>
+        <w:lastRenderedPageBreak/>
         <w:t>Diagrama de componentes</w:t>
       </w:r>
-      <w:bookmarkEnd w:id="14"/>
+      <w:bookmarkEnd w:id="13"/>
     </w:p>
     <w:p>
       <w:pPr>
+        <w:keepNext/>
         <w:keepLines/>
         <w:pBdr>
           <w:top w:val="nil"/>
@@ -6528,11 +6741,6 @@
         </w:pBdr>
         <w:spacing w:before="80" w:after="80" w:line="360" w:lineRule="auto"/>
         <w:jc w:val="both"/>
-        <w:rPr>
-          <w:color w:val="000000"/>
-          <w:sz w:val="24"/>
-          <w:szCs w:val="24"/>
-        </w:rPr>
       </w:pPr>
       <w:r>
         <w:rPr>
@@ -6542,9 +6750,9 @@
           <w:szCs w:val="24"/>
         </w:rPr>
         <w:drawing>
-          <wp:inline distT="0" distB="0" distL="0" distR="0" wp14:anchorId="1930FA45" wp14:editId="091150CF">
-            <wp:extent cx="5279338" cy="2131694"/>
-            <wp:effectExtent l="0" t="0" r="0" b="2540"/>
+          <wp:inline distT="0" distB="0" distL="0" distR="0" wp14:anchorId="1930FA45" wp14:editId="20FEC728">
+            <wp:extent cx="5869101" cy="2481943"/>
+            <wp:effectExtent l="0" t="0" r="0" b="0"/>
             <wp:docPr id="4" name="Imagem 4"/>
             <wp:cNvGraphicFramePr>
               <a:graphicFrameLocks xmlns:a="http://schemas.openxmlformats.org/drawingml/2006/main" noChangeAspect="1"/>
@@ -6557,7 +6765,7 @@
                     <pic:cNvPicPr/>
                   </pic:nvPicPr>
                   <pic:blipFill>
-                    <a:blip r:embed="rId30"/>
+                    <a:blip r:embed="rId34"/>
                     <a:stretch>
                       <a:fillRect/>
                     </a:stretch>
@@ -6565,7 +6773,7 @@
                   <pic:spPr>
                     <a:xfrm>
                       <a:off x="0" y="0"/>
-                      <a:ext cx="5279338" cy="2131694"/>
+                      <a:ext cx="5909887" cy="2499191"/>
                     </a:xfrm>
                     <a:prstGeom prst="rect">
                       <a:avLst/>
@@ -6580,6 +6788,37 @@
     </w:p>
     <w:p>
       <w:pPr>
+        <w:pStyle w:val="Legenda"/>
+        <w:jc w:val="left"/>
+        <w:rPr>
+          <w:color w:val="000000"/>
+          <w:sz w:val="24"/>
+          <w:szCs w:val="24"/>
+        </w:rPr>
+      </w:pPr>
+      <w:r>
+        <w:t xml:space="preserve">Figura </w:t>
+      </w:r>
+      <w:fldSimple w:instr=" SEQ Figura \* ARABIC ">
+        <w:r>
+          <w:rPr>
+            <w:noProof/>
+          </w:rPr>
+          <w:t>3</w:t>
+        </w:r>
+      </w:fldSimple>
+      <w:r>
+        <w:t xml:space="preserve"> - Diagrama de </w:t>
+      </w:r>
+      <w:r>
+        <w:t>Componentes.</w:t>
+      </w:r>
+      <w:r>
+        <w:t xml:space="preserve"> Disponível em:https://github.com/DaniloGerminianiVirginio/TCC_ENG_SW_2022_PUC/tree/main/Diagramas</w:t>
+      </w:r>
+    </w:p>
+    <w:p>
+      <w:pPr>
         <w:keepLines/>
         <w:pBdr>
           <w:top w:val="nil"/>
@@ -6599,21 +6838,6 @@
     </w:p>
     <w:p>
       <w:pPr>
-        <w:pStyle w:val="Ttulo3"/>
-        <w:numPr>
-          <w:ilvl w:val="1"/>
-          <w:numId w:val="4"/>
-        </w:numPr>
-      </w:pPr>
-      <w:bookmarkStart w:id="15" w:name="_Toc484348791"/>
-      <w:r>
-        <w:lastRenderedPageBreak/>
-        <w:t>Descrição dos componentes</w:t>
-      </w:r>
-      <w:bookmarkEnd w:id="15"/>
-    </w:p>
-    <w:p>
-      <w:pPr>
         <w:keepLines/>
         <w:pBdr>
           <w:top w:val="nil"/>
@@ -6630,8 +6854,327 @@
           <w:szCs w:val="24"/>
         </w:rPr>
       </w:pPr>
-      <w:bookmarkStart w:id="16" w:name="_heading=h.26in1rg" w:colFirst="0" w:colLast="0"/>
-      <w:bookmarkEnd w:id="16"/>
+    </w:p>
+    <w:p>
+      <w:pPr>
+        <w:keepLines/>
+        <w:pBdr>
+          <w:top w:val="nil"/>
+          <w:left w:val="nil"/>
+          <w:bottom w:val="nil"/>
+          <w:right w:val="nil"/>
+          <w:between w:val="nil"/>
+        </w:pBdr>
+        <w:spacing w:before="80" w:after="80" w:line="360" w:lineRule="auto"/>
+        <w:jc w:val="both"/>
+        <w:rPr>
+          <w:color w:val="000000"/>
+          <w:sz w:val="24"/>
+          <w:szCs w:val="24"/>
+        </w:rPr>
+      </w:pPr>
+    </w:p>
+    <w:p>
+      <w:pPr>
+        <w:keepLines/>
+        <w:pBdr>
+          <w:top w:val="nil"/>
+          <w:left w:val="nil"/>
+          <w:bottom w:val="nil"/>
+          <w:right w:val="nil"/>
+          <w:between w:val="nil"/>
+        </w:pBdr>
+        <w:spacing w:before="80" w:after="80" w:line="360" w:lineRule="auto"/>
+        <w:jc w:val="both"/>
+        <w:rPr>
+          <w:color w:val="000000"/>
+          <w:sz w:val="24"/>
+          <w:szCs w:val="24"/>
+        </w:rPr>
+      </w:pPr>
+    </w:p>
+    <w:p>
+      <w:pPr>
+        <w:keepLines/>
+        <w:pBdr>
+          <w:top w:val="nil"/>
+          <w:left w:val="nil"/>
+          <w:bottom w:val="nil"/>
+          <w:right w:val="nil"/>
+          <w:between w:val="nil"/>
+        </w:pBdr>
+        <w:spacing w:before="80" w:after="80" w:line="360" w:lineRule="auto"/>
+        <w:jc w:val="both"/>
+        <w:rPr>
+          <w:color w:val="000000"/>
+          <w:sz w:val="24"/>
+          <w:szCs w:val="24"/>
+        </w:rPr>
+      </w:pPr>
+    </w:p>
+    <w:p>
+      <w:pPr>
+        <w:keepLines/>
+        <w:pBdr>
+          <w:top w:val="nil"/>
+          <w:left w:val="nil"/>
+          <w:bottom w:val="nil"/>
+          <w:right w:val="nil"/>
+          <w:between w:val="nil"/>
+        </w:pBdr>
+        <w:spacing w:before="80" w:after="80" w:line="360" w:lineRule="auto"/>
+        <w:jc w:val="both"/>
+        <w:rPr>
+          <w:color w:val="000000"/>
+          <w:sz w:val="24"/>
+          <w:szCs w:val="24"/>
+        </w:rPr>
+      </w:pPr>
+    </w:p>
+    <w:p>
+      <w:pPr>
+        <w:keepLines/>
+        <w:pBdr>
+          <w:top w:val="nil"/>
+          <w:left w:val="nil"/>
+          <w:bottom w:val="nil"/>
+          <w:right w:val="nil"/>
+          <w:between w:val="nil"/>
+        </w:pBdr>
+        <w:spacing w:before="80" w:after="80" w:line="360" w:lineRule="auto"/>
+        <w:jc w:val="both"/>
+        <w:rPr>
+          <w:color w:val="000000"/>
+          <w:sz w:val="24"/>
+          <w:szCs w:val="24"/>
+        </w:rPr>
+      </w:pPr>
+    </w:p>
+    <w:p>
+      <w:pPr>
+        <w:keepLines/>
+        <w:pBdr>
+          <w:top w:val="nil"/>
+          <w:left w:val="nil"/>
+          <w:bottom w:val="nil"/>
+          <w:right w:val="nil"/>
+          <w:between w:val="nil"/>
+        </w:pBdr>
+        <w:spacing w:before="80" w:after="80" w:line="360" w:lineRule="auto"/>
+        <w:jc w:val="both"/>
+        <w:rPr>
+          <w:color w:val="000000"/>
+          <w:sz w:val="24"/>
+          <w:szCs w:val="24"/>
+        </w:rPr>
+      </w:pPr>
+    </w:p>
+    <w:p>
+      <w:pPr>
+        <w:keepLines/>
+        <w:pBdr>
+          <w:top w:val="nil"/>
+          <w:left w:val="nil"/>
+          <w:bottom w:val="nil"/>
+          <w:right w:val="nil"/>
+          <w:between w:val="nil"/>
+        </w:pBdr>
+        <w:spacing w:before="80" w:after="80" w:line="360" w:lineRule="auto"/>
+        <w:jc w:val="both"/>
+        <w:rPr>
+          <w:color w:val="000000"/>
+          <w:sz w:val="24"/>
+          <w:szCs w:val="24"/>
+        </w:rPr>
+      </w:pPr>
+    </w:p>
+    <w:p>
+      <w:pPr>
+        <w:keepLines/>
+        <w:pBdr>
+          <w:top w:val="nil"/>
+          <w:left w:val="nil"/>
+          <w:bottom w:val="nil"/>
+          <w:right w:val="nil"/>
+          <w:between w:val="nil"/>
+        </w:pBdr>
+        <w:spacing w:before="80" w:after="80" w:line="360" w:lineRule="auto"/>
+        <w:jc w:val="both"/>
+        <w:rPr>
+          <w:color w:val="000000"/>
+          <w:sz w:val="24"/>
+          <w:szCs w:val="24"/>
+        </w:rPr>
+      </w:pPr>
+    </w:p>
+    <w:p>
+      <w:pPr>
+        <w:keepLines/>
+        <w:pBdr>
+          <w:top w:val="nil"/>
+          <w:left w:val="nil"/>
+          <w:bottom w:val="nil"/>
+          <w:right w:val="nil"/>
+          <w:between w:val="nil"/>
+        </w:pBdr>
+        <w:spacing w:before="80" w:after="80" w:line="360" w:lineRule="auto"/>
+        <w:jc w:val="both"/>
+        <w:rPr>
+          <w:color w:val="000000"/>
+          <w:sz w:val="24"/>
+          <w:szCs w:val="24"/>
+        </w:rPr>
+      </w:pPr>
+    </w:p>
+    <w:p>
+      <w:pPr>
+        <w:keepLines/>
+        <w:pBdr>
+          <w:top w:val="nil"/>
+          <w:left w:val="nil"/>
+          <w:bottom w:val="nil"/>
+          <w:right w:val="nil"/>
+          <w:between w:val="nil"/>
+        </w:pBdr>
+        <w:spacing w:before="80" w:after="80" w:line="360" w:lineRule="auto"/>
+        <w:jc w:val="both"/>
+        <w:rPr>
+          <w:color w:val="000000"/>
+          <w:sz w:val="24"/>
+          <w:szCs w:val="24"/>
+        </w:rPr>
+      </w:pPr>
+    </w:p>
+    <w:p>
+      <w:pPr>
+        <w:keepLines/>
+        <w:pBdr>
+          <w:top w:val="nil"/>
+          <w:left w:val="nil"/>
+          <w:bottom w:val="nil"/>
+          <w:right w:val="nil"/>
+          <w:between w:val="nil"/>
+        </w:pBdr>
+        <w:spacing w:before="80" w:after="80" w:line="360" w:lineRule="auto"/>
+        <w:jc w:val="both"/>
+        <w:rPr>
+          <w:color w:val="000000"/>
+          <w:sz w:val="24"/>
+          <w:szCs w:val="24"/>
+        </w:rPr>
+      </w:pPr>
+    </w:p>
+    <w:p>
+      <w:pPr>
+        <w:keepLines/>
+        <w:pBdr>
+          <w:top w:val="nil"/>
+          <w:left w:val="nil"/>
+          <w:bottom w:val="nil"/>
+          <w:right w:val="nil"/>
+          <w:between w:val="nil"/>
+        </w:pBdr>
+        <w:spacing w:before="80" w:after="80" w:line="360" w:lineRule="auto"/>
+        <w:jc w:val="both"/>
+        <w:rPr>
+          <w:color w:val="000000"/>
+          <w:sz w:val="24"/>
+          <w:szCs w:val="24"/>
+        </w:rPr>
+      </w:pPr>
+    </w:p>
+    <w:p>
+      <w:pPr>
+        <w:keepLines/>
+        <w:pBdr>
+          <w:top w:val="nil"/>
+          <w:left w:val="nil"/>
+          <w:bottom w:val="nil"/>
+          <w:right w:val="nil"/>
+          <w:between w:val="nil"/>
+        </w:pBdr>
+        <w:spacing w:before="80" w:after="80" w:line="360" w:lineRule="auto"/>
+        <w:jc w:val="both"/>
+        <w:rPr>
+          <w:color w:val="000000"/>
+          <w:sz w:val="24"/>
+          <w:szCs w:val="24"/>
+        </w:rPr>
+      </w:pPr>
+    </w:p>
+    <w:p>
+      <w:pPr>
+        <w:keepLines/>
+        <w:pBdr>
+          <w:top w:val="nil"/>
+          <w:left w:val="nil"/>
+          <w:bottom w:val="nil"/>
+          <w:right w:val="nil"/>
+          <w:between w:val="nil"/>
+        </w:pBdr>
+        <w:spacing w:before="80" w:after="80" w:line="360" w:lineRule="auto"/>
+        <w:jc w:val="both"/>
+        <w:rPr>
+          <w:color w:val="000000"/>
+          <w:sz w:val="24"/>
+          <w:szCs w:val="24"/>
+        </w:rPr>
+      </w:pPr>
+    </w:p>
+    <w:p>
+      <w:pPr>
+        <w:keepLines/>
+        <w:pBdr>
+          <w:top w:val="nil"/>
+          <w:left w:val="nil"/>
+          <w:bottom w:val="nil"/>
+          <w:right w:val="nil"/>
+          <w:between w:val="nil"/>
+        </w:pBdr>
+        <w:spacing w:before="80" w:after="80" w:line="360" w:lineRule="auto"/>
+        <w:jc w:val="both"/>
+        <w:rPr>
+          <w:color w:val="000000"/>
+          <w:sz w:val="24"/>
+          <w:szCs w:val="24"/>
+        </w:rPr>
+      </w:pPr>
+    </w:p>
+    <w:p>
+      <w:pPr>
+        <w:pStyle w:val="Ttulo3"/>
+        <w:numPr>
+          <w:ilvl w:val="1"/>
+          <w:numId w:val="4"/>
+        </w:numPr>
+      </w:pPr>
+      <w:bookmarkStart w:id="14" w:name="_Toc484348791"/>
+      <w:r>
+        <w:lastRenderedPageBreak/>
+        <w:t>Descrição dos componentes</w:t>
+      </w:r>
+      <w:bookmarkEnd w:id="14"/>
+    </w:p>
+    <w:p>
+      <w:pPr>
+        <w:keepLines/>
+        <w:pBdr>
+          <w:top w:val="nil"/>
+          <w:left w:val="nil"/>
+          <w:bottom w:val="nil"/>
+          <w:right w:val="nil"/>
+          <w:between w:val="nil"/>
+        </w:pBdr>
+        <w:spacing w:before="80" w:after="80" w:line="360" w:lineRule="auto"/>
+        <w:jc w:val="both"/>
+        <w:rPr>
+          <w:color w:val="000000"/>
+          <w:sz w:val="24"/>
+          <w:szCs w:val="24"/>
+        </w:rPr>
+      </w:pPr>
+      <w:bookmarkStart w:id="15" w:name="_heading=h.26in1rg" w:colFirst="0" w:colLast="0"/>
+      <w:bookmarkEnd w:id="15"/>
     </w:p>
     <w:tbl>
       <w:tblPr>
@@ -8168,24 +8711,14 @@
               </w:rPr>
               <w:t xml:space="preserve"> de projetos e pessoas </w:t>
             </w:r>
-            <w:proofErr w:type="gramStart"/>
-            <w:r>
-              <w:rPr>
-                <w:color w:val="000000"/>
-                <w:sz w:val="24"/>
-                <w:szCs w:val="24"/>
-              </w:rPr>
-              <w:t xml:space="preserve">são </w:t>
-            </w:r>
-            <w:r>
-              <w:rPr>
-                <w:color w:val="000000"/>
-                <w:sz w:val="24"/>
-                <w:szCs w:val="24"/>
-              </w:rPr>
-              <w:t xml:space="preserve"> consumidas</w:t>
-            </w:r>
-            <w:proofErr w:type="gramEnd"/>
+            <w:r>
+              <w:rPr>
+                <w:color w:val="000000"/>
+                <w:sz w:val="24"/>
+                <w:szCs w:val="24"/>
+              </w:rPr>
+              <w:t>são consumidas</w:t>
+            </w:r>
             <w:r>
               <w:rPr>
                 <w:color w:val="000000"/>
@@ -8871,7 +9404,7 @@
           <w:rFonts w:ascii="Times New Roman" w:hAnsi="Times New Roman"/>
         </w:rPr>
       </w:pPr>
-      <w:bookmarkStart w:id="17" w:name="_Toc484348792"/>
+      <w:bookmarkStart w:id="16" w:name="_Toc484348792"/>
     </w:p>
     <w:p>
       <w:pPr>
@@ -8922,7 +9455,7 @@
         <w:lastRenderedPageBreak/>
         <w:t>Diagrama de implantação</w:t>
       </w:r>
-      <w:bookmarkEnd w:id="17"/>
+      <w:bookmarkEnd w:id="16"/>
     </w:p>
     <w:p>
       <w:pPr>
@@ -8931,6 +9464,7 @@
     </w:p>
     <w:p>
       <w:pPr>
+        <w:keepNext/>
         <w:keepLines/>
         <w:pBdr>
           <w:top w:val="nil"/>
@@ -8941,12 +9475,8 @@
         </w:pBdr>
         <w:spacing w:before="80" w:after="80" w:line="360" w:lineRule="auto"/>
         <w:jc w:val="both"/>
-        <w:rPr>
-          <w:color w:val="000000"/>
-          <w:sz w:val="24"/>
-          <w:szCs w:val="24"/>
-        </w:rPr>
-      </w:pPr>
+      </w:pPr>
+      <w:bookmarkStart w:id="17" w:name="_GoBack"/>
       <w:r>
         <w:rPr>
           <w:noProof/>
@@ -8955,9 +9485,9 @@
           <w:szCs w:val="24"/>
         </w:rPr>
         <w:drawing>
-          <wp:inline distT="0" distB="0" distL="0" distR="0" wp14:anchorId="553B3B56" wp14:editId="683C02C6">
-            <wp:extent cx="5279750" cy="3802380"/>
-            <wp:effectExtent l="0" t="0" r="0" b="7620"/>
+          <wp:inline distT="0" distB="0" distL="0" distR="0" wp14:anchorId="553B3B56" wp14:editId="60CAACEB">
+            <wp:extent cx="5756400" cy="4147200"/>
+            <wp:effectExtent l="0" t="0" r="0" b="5715"/>
             <wp:docPr id="7" name="Imagem 7"/>
             <wp:cNvGraphicFramePr>
               <a:graphicFrameLocks xmlns:a="http://schemas.openxmlformats.org/drawingml/2006/main" noChangeAspect="1"/>
@@ -8970,7 +9500,7 @@
                     <pic:cNvPicPr/>
                   </pic:nvPicPr>
                   <pic:blipFill>
-                    <a:blip r:embed="rId31"/>
+                    <a:blip r:embed="rId35"/>
                     <a:stretch>
                       <a:fillRect/>
                     </a:stretch>
@@ -8978,7 +9508,7 @@
                   <pic:spPr>
                     <a:xfrm>
                       <a:off x="0" y="0"/>
-                      <a:ext cx="5279750" cy="3802380"/>
+                      <a:ext cx="5756400" cy="4147200"/>
                     </a:xfrm>
                     <a:prstGeom prst="rect">
                       <a:avLst/>
@@ -8989,6 +9519,38 @@
             </a:graphic>
           </wp:inline>
         </w:drawing>
+      </w:r>
+      <w:bookmarkEnd w:id="17"/>
+    </w:p>
+    <w:p>
+      <w:pPr>
+        <w:pStyle w:val="Legenda"/>
+        <w:jc w:val="left"/>
+        <w:rPr>
+          <w:color w:val="000000"/>
+          <w:sz w:val="24"/>
+          <w:szCs w:val="24"/>
+        </w:rPr>
+      </w:pPr>
+      <w:r>
+        <w:t xml:space="preserve">Figura </w:t>
+      </w:r>
+      <w:fldSimple w:instr=" SEQ Figura \* ARABIC ">
+        <w:r>
+          <w:rPr>
+            <w:noProof/>
+          </w:rPr>
+          <w:t>4</w:t>
+        </w:r>
+      </w:fldSimple>
+      <w:r>
+        <w:t xml:space="preserve"> - Diagrama de </w:t>
+      </w:r>
+      <w:r>
+        <w:t>implantação</w:t>
+      </w:r>
+      <w:r>
+        <w:t>. Disponível em:https://github.com/DaniloGerminianiVirginio/TCC_ENG_SW_2022_PUC/tree/main/Diagramas</w:t>
       </w:r>
     </w:p>
     <w:p>
@@ -9095,23 +9657,51 @@
           <w:szCs w:val="24"/>
         </w:rPr>
       </w:pPr>
-      <w:proofErr w:type="spellStart"/>
       <w:r>
         <w:rPr>
           <w:color w:val="000000"/>
           <w:sz w:val="24"/>
           <w:szCs w:val="24"/>
         </w:rPr>
-        <w:t>Github</w:t>
-      </w:r>
-      <w:proofErr w:type="spellEnd"/>
-      <w:r>
+        <w:t>Github:</w:t>
+      </w:r>
+    </w:p>
+    <w:p>
+      <w:pPr>
+        <w:keepLines/>
+        <w:pBdr>
+          <w:top w:val="nil"/>
+          <w:left w:val="nil"/>
+          <w:bottom w:val="nil"/>
+          <w:right w:val="nil"/>
+          <w:between w:val="nil"/>
+        </w:pBdr>
+        <w:spacing w:before="80" w:after="80" w:line="360" w:lineRule="auto"/>
+        <w:ind w:left="720" w:firstLine="360"/>
+        <w:jc w:val="both"/>
         <w:rPr>
           <w:color w:val="000000"/>
           <w:sz w:val="24"/>
           <w:szCs w:val="24"/>
         </w:rPr>
-        <w:t>: link</w:t>
+      </w:pPr>
+      <w:hyperlink r:id="rId36" w:history="1">
+        <w:r>
+          <w:rPr>
+            <w:rStyle w:val="Hyperlink"/>
+            <w:sz w:val="24"/>
+            <w:szCs w:val="24"/>
+          </w:rPr>
+          <w:t>https://github.com/DaniloGerminianiVirginio/TCC_ENG_SW_2022_PUC/tree/main/Testes</w:t>
+        </w:r>
+      </w:hyperlink>
+      <w:r>
+        <w:rPr>
+          <w:color w:val="000000"/>
+          <w:sz w:val="24"/>
+          <w:szCs w:val="24"/>
+        </w:rPr>
+        <w:t xml:space="preserve"> </w:t>
       </w:r>
     </w:p>
     <w:p>
@@ -9137,24 +9727,64 @@
           <w:szCs w:val="24"/>
         </w:rPr>
       </w:pPr>
-      <w:proofErr w:type="spellStart"/>
       <w:r>
         <w:rPr>
           <w:color w:val="000000"/>
           <w:sz w:val="24"/>
           <w:szCs w:val="24"/>
         </w:rPr>
-        <w:t>GoogleDrive</w:t>
-      </w:r>
-      <w:proofErr w:type="spellEnd"/>
-      <w:r>
+        <w:t>GoogleDrive:</w:t>
+      </w:r>
+    </w:p>
+    <w:p>
+      <w:pPr>
+        <w:keepLines/>
+        <w:pBdr>
+          <w:top w:val="nil"/>
+          <w:left w:val="nil"/>
+          <w:bottom w:val="nil"/>
+          <w:right w:val="nil"/>
+          <w:between w:val="nil"/>
+        </w:pBdr>
+        <w:spacing w:before="80" w:after="80" w:line="360" w:lineRule="auto"/>
+        <w:ind w:left="720" w:firstLine="360"/>
+        <w:jc w:val="both"/>
         <w:rPr>
           <w:color w:val="000000"/>
           <w:sz w:val="24"/>
           <w:szCs w:val="24"/>
         </w:rPr>
-        <w:t>: Link</w:t>
-      </w:r>
+      </w:pPr>
+      <w:hyperlink r:id="rId37" w:history="1">
+        <w:r>
+          <w:rPr>
+            <w:rStyle w:val="Hyperlink"/>
+            <w:sz w:val="24"/>
+            <w:szCs w:val="24"/>
+          </w:rPr>
+          <w:t>https://drive.google.com/drive/folders/1jXX2W1IA7c3ShISycYF1SSyTZofJ-VyH?usp=sharing</w:t>
+        </w:r>
+      </w:hyperlink>
+    </w:p>
+    <w:p>
+      <w:pPr>
+        <w:keepLines/>
+        <w:pBdr>
+          <w:top w:val="nil"/>
+          <w:left w:val="nil"/>
+          <w:bottom w:val="nil"/>
+          <w:right w:val="nil"/>
+          <w:between w:val="nil"/>
+        </w:pBdr>
+        <w:spacing w:before="80" w:after="80" w:line="360" w:lineRule="auto"/>
+        <w:ind w:left="720" w:firstLine="360"/>
+        <w:jc w:val="both"/>
+        <w:rPr>
+          <w:color w:val="000000"/>
+          <w:sz w:val="24"/>
+          <w:szCs w:val="24"/>
+        </w:rPr>
+      </w:pPr>
     </w:p>
     <w:p>
       <w:pPr>
@@ -11581,23 +12211,7 @@
                 <w:sz w:val="24"/>
                 <w:szCs w:val="24"/>
               </w:rPr>
-              <w:t>selecione o projeto “</w:t>
-            </w:r>
-            <w:r>
-              <w:rPr>
-                <w:color w:val="000000"/>
-                <w:sz w:val="24"/>
-                <w:szCs w:val="24"/>
-              </w:rPr>
-              <w:t>Projeto TCC Teste</w:t>
-            </w:r>
-            <w:r>
-              <w:rPr>
-                <w:color w:val="000000"/>
-                <w:sz w:val="24"/>
-                <w:szCs w:val="24"/>
-              </w:rPr>
-              <w:t>”.</w:t>
+              <w:t>selecione o projeto “Projeto TCC Teste”.</w:t>
             </w:r>
           </w:p>
           <w:p>
@@ -14149,7 +14763,7 @@
               </w:rPr>
               <w:t xml:space="preserve"> - </w:t>
             </w:r>
-            <w:hyperlink r:id="rId32" w:history="1">
+            <w:hyperlink r:id="rId38" w:history="1">
               <w:r>
                 <w:rPr>
                   <w:rStyle w:val="Hyperlink"/>
@@ -14189,7 +14803,7 @@
               </w:rPr>
               <w:t xml:space="preserve">Facebook - </w:t>
             </w:r>
-            <w:hyperlink r:id="rId33" w:history="1">
+            <w:hyperlink r:id="rId39" w:history="1">
               <w:r>
                 <w:rPr>
                   <w:rStyle w:val="Hyperlink"/>
@@ -15218,7 +15832,7 @@
               </w:rPr>
               <w:t xml:space="preserve"> - </w:t>
             </w:r>
-            <w:hyperlink r:id="rId34" w:history="1">
+            <w:hyperlink r:id="rId40" w:history="1">
               <w:r>
                 <w:rPr>
                   <w:rStyle w:val="Hyperlink"/>
@@ -15258,7 +15872,7 @@
               </w:rPr>
               <w:t xml:space="preserve">Facebook - </w:t>
             </w:r>
-            <w:hyperlink r:id="rId35" w:history="1">
+            <w:hyperlink r:id="rId41" w:history="1">
               <w:r>
                 <w:rPr>
                   <w:rStyle w:val="Hyperlink"/>
@@ -15532,6 +16146,7 @@
     </w:p>
     <w:p>
       <w:pPr>
+        <w:keepNext/>
         <w:keepLines/>
         <w:pBdr>
           <w:top w:val="nil"/>
@@ -15542,11 +16157,6 @@
         </w:pBdr>
         <w:spacing w:before="80" w:after="80" w:line="360" w:lineRule="auto"/>
         <w:jc w:val="both"/>
-        <w:rPr>
-          <w:color w:val="000000"/>
-          <w:sz w:val="24"/>
-          <w:szCs w:val="24"/>
-        </w:rPr>
       </w:pPr>
       <w:r>
         <w:rPr>
@@ -15573,7 +16183,7 @@
                     </pic:cNvPicPr>
                   </pic:nvPicPr>
                   <pic:blipFill>
-                    <a:blip r:embed="rId36">
+                    <a:blip r:embed="rId42">
                       <a:extLst>
                         <a:ext uri="{28A0092B-C50C-407E-A947-70E740481C1C}">
                           <a14:useLocalDpi xmlns:a14="http://schemas.microsoft.com/office/drawing/2010/main" val="0"/>
@@ -15607,6 +16217,31 @@
     </w:p>
     <w:p>
       <w:pPr>
+        <w:pStyle w:val="Legenda"/>
+        <w:jc w:val="both"/>
+        <w:rPr>
+          <w:color w:val="000000"/>
+          <w:sz w:val="24"/>
+          <w:szCs w:val="24"/>
+        </w:rPr>
+      </w:pPr>
+      <w:r>
+        <w:t xml:space="preserve">Figura </w:t>
+      </w:r>
+      <w:fldSimple w:instr=" SEQ Figura \* ARABIC ">
+        <w:r>
+          <w:rPr>
+            <w:noProof/>
+          </w:rPr>
+          <w:t>5</w:t>
+        </w:r>
+      </w:fldSimple>
+      <w:r>
+        <w:t>- Planilha de pontos de função</w:t>
+      </w:r>
+    </w:p>
+    <w:p>
+      <w:pPr>
         <w:keepLines/>
         <w:pBdr>
           <w:top w:val="nil"/>
@@ -15674,23 +16309,51 @@
           <w:szCs w:val="24"/>
         </w:rPr>
       </w:pPr>
-      <w:proofErr w:type="spellStart"/>
       <w:r>
         <w:rPr>
           <w:color w:val="000000"/>
           <w:sz w:val="24"/>
           <w:szCs w:val="24"/>
         </w:rPr>
-        <w:t>Github</w:t>
-      </w:r>
-      <w:proofErr w:type="spellEnd"/>
-      <w:r>
+        <w:t>Github:</w:t>
+      </w:r>
+    </w:p>
+    <w:p>
+      <w:pPr>
+        <w:keepLines/>
+        <w:pBdr>
+          <w:top w:val="nil"/>
+          <w:left w:val="nil"/>
+          <w:bottom w:val="nil"/>
+          <w:right w:val="nil"/>
+          <w:between w:val="nil"/>
+        </w:pBdr>
+        <w:spacing w:before="80" w:after="80" w:line="360" w:lineRule="auto"/>
+        <w:ind w:left="720" w:firstLine="360"/>
+        <w:jc w:val="both"/>
         <w:rPr>
           <w:color w:val="000000"/>
           <w:sz w:val="24"/>
           <w:szCs w:val="24"/>
         </w:rPr>
-        <w:t>: link</w:t>
+      </w:pPr>
+      <w:hyperlink r:id="rId43" w:history="1">
+        <w:r>
+          <w:rPr>
+            <w:rStyle w:val="Hyperlink"/>
+            <w:sz w:val="24"/>
+            <w:szCs w:val="24"/>
+          </w:rPr>
+          <w:t>https://github.com/DaniloGerminianiVirginio/TCC_ENG_SW_2022_PUC/blob/main/Documentos/Planilha%20APF%20-%20Danilo%20Germiniani.xls</w:t>
+        </w:r>
+      </w:hyperlink>
+      <w:r>
+        <w:rPr>
+          <w:color w:val="000000"/>
+          <w:sz w:val="24"/>
+          <w:szCs w:val="24"/>
+        </w:rPr>
+        <w:t xml:space="preserve"> </w:t>
       </w:r>
     </w:p>
     <w:p>
@@ -15716,23 +16379,51 @@
           <w:szCs w:val="24"/>
         </w:rPr>
       </w:pPr>
-      <w:proofErr w:type="spellStart"/>
       <w:r>
         <w:rPr>
           <w:color w:val="000000"/>
           <w:sz w:val="24"/>
           <w:szCs w:val="24"/>
         </w:rPr>
-        <w:t>GoogleDrive</w:t>
-      </w:r>
-      <w:proofErr w:type="spellEnd"/>
-      <w:r>
+        <w:t>GoogleDrive:</w:t>
+      </w:r>
+    </w:p>
+    <w:p>
+      <w:pPr>
+        <w:keepLines/>
+        <w:pBdr>
+          <w:top w:val="nil"/>
+          <w:left w:val="nil"/>
+          <w:bottom w:val="nil"/>
+          <w:right w:val="nil"/>
+          <w:between w:val="nil"/>
+        </w:pBdr>
+        <w:spacing w:before="80" w:after="80" w:line="360" w:lineRule="auto"/>
+        <w:ind w:left="720" w:firstLine="360"/>
+        <w:jc w:val="both"/>
         <w:rPr>
           <w:color w:val="000000"/>
           <w:sz w:val="24"/>
           <w:szCs w:val="24"/>
         </w:rPr>
-        <w:t>: Link</w:t>
+      </w:pPr>
+      <w:hyperlink r:id="rId44" w:history="1">
+        <w:r>
+          <w:rPr>
+            <w:rStyle w:val="Hyperlink"/>
+            <w:sz w:val="24"/>
+            <w:szCs w:val="24"/>
+          </w:rPr>
+          <w:t>https://docs.google.com/spreadsheets/d/1DjaugIpt-dW-RSgA8s_fCj4BAOLN_NckHYyh26D1uBA/edit?usp=sharing</w:t>
+        </w:r>
+      </w:hyperlink>
+      <w:r>
+        <w:rPr>
+          <w:color w:val="000000"/>
+          <w:sz w:val="24"/>
+          <w:szCs w:val="24"/>
+        </w:rPr>
+        <w:t xml:space="preserve"> </w:t>
       </w:r>
     </w:p>
     <w:p>
@@ -16610,10 +17301,10 @@
       </w:r>
     </w:p>
     <w:sectPr>
-      <w:headerReference w:type="even" r:id="rId37"/>
-      <w:headerReference w:type="default" r:id="rId38"/>
-      <w:footerReference w:type="even" r:id="rId39"/>
-      <w:footerReference w:type="default" r:id="rId40"/>
+      <w:headerReference w:type="even" r:id="rId45"/>
+      <w:headerReference w:type="default" r:id="rId46"/>
+      <w:footerReference w:type="even" r:id="rId47"/>
+      <w:footerReference w:type="default" r:id="rId48"/>
       <w:pgSz w:w="11909" w:h="16834"/>
       <w:pgMar w:top="1418" w:right="1797" w:bottom="1418" w:left="1797" w:header="709" w:footer="709" w:gutter="0"/>
       <w:pgNumType w:start="1"/>
@@ -21483,12 +22174,9 @@
 </file>
 
 <file path=customXml/item2.xml><?xml version="1.0" encoding="utf-8"?>
-<?mso-contentType ?>
-<FormTemplates xmlns="http://schemas.microsoft.com/sharepoint/v3/contenttype/forms">
-  <Display>DocumentLibraryForm</Display>
-  <Edit>DocumentLibraryForm</Edit>
-  <New>DocumentLibraryForm</New>
-</FormTemplates>
+<go:gDocsCustomXmlDataStorage xmlns:go="http://customooxmlschemas.google.com/" xmlns:r="http://schemas.openxmlformats.org/officeDocument/2006/relationships">
+  <go:docsCustomData xmlns:go="http://customooxmlschemas.google.com/" roundtripDataSignature="AMtx7mhr8fJpXyXGw+943AqUFmYJYKlTeA==">AMUW2mWvv+HMmybsHL7/pQVRgp4by+7nN37TfU3MU+gZCRA3Ih5YYdxjAC1oa1p1/2pUxY7a1vxHe4OUHtSIBFH4fHSlzusAv47ms/e518+uEaCPTunKtOL66wXeqaf8w3DB1HIzj5gmHKUtSYfIbBa/aIfZpwkfMMQwuAk8RpnElM+TxjaLwsQnJcVgAPJCffkRxKkdMYf+AZdcw9cWO4kKxXE59K4MIIkGW66ZrczWiqrVDysa2W4kT6yxYg58f90BiY93MAOptp6fpvzJjoy5eb5nHxzZGKHzEWvR1sg1AdnumB4DFxbVwQKxvKkjfBOWKMPVxcXIzTLq1mY8i0AhUkBNZTYmlf+SOCauyTaCKRvMXJmwCZu3pL/GNJrhQWQMzMu9i0mNo4+/CjlBO46BamsXTNZLWg==</go:docsCustomData>
+</go:gDocsCustomXmlDataStorage>
 </file>
 
 <file path=customXml/item3.xml><?xml version="1.0" encoding="utf-8"?>
@@ -21498,9 +22186,12 @@
 </file>
 
 <file path=customXml/item4.xml><?xml version="1.0" encoding="utf-8"?>
-<go:gDocsCustomXmlDataStorage xmlns:go="http://customooxmlschemas.google.com/" xmlns:r="http://schemas.openxmlformats.org/officeDocument/2006/relationships">
-  <go:docsCustomData xmlns:go="http://customooxmlschemas.google.com/" roundtripDataSignature="AMtx7mhr8fJpXyXGw+943AqUFmYJYKlTeA==">AMUW2mWvv+HMmybsHL7/pQVRgp4by+7nN37TfU3MU+gZCRA3Ih5YYdxjAC1oa1p1/2pUxY7a1vxHe4OUHtSIBFH4fHSlzusAv47ms/e518+uEaCPTunKtOL66wXeqaf8w3DB1HIzj5gmHKUtSYfIbBa/aIfZpwkfMMQwuAk8RpnElM+TxjaLwsQnJcVgAPJCffkRxKkdMYf+AZdcw9cWO4kKxXE59K4MIIkGW66ZrczWiqrVDysa2W4kT6yxYg58f90BiY93MAOptp6fpvzJjoy5eb5nHxzZGKHzEWvR1sg1AdnumB4DFxbVwQKxvKkjfBOWKMPVxcXIzTLq1mY8i0AhUkBNZTYmlf+SOCauyTaCKRvMXJmwCZu3pL/GNJrhQWQMzMu9i0mNo4+/CjlBO46BamsXTNZLWg==</go:docsCustomData>
-</go:gDocsCustomXmlDataStorage>
+<?mso-contentType ?>
+<FormTemplates xmlns="http://schemas.microsoft.com/sharepoint/v3/contenttype/forms">
+  <Display>DocumentLibraryForm</Display>
+  <Edit>DocumentLibraryForm</Edit>
+  <New>DocumentLibraryForm</New>
+</FormTemplates>
 </file>
 
 <file path=customXml/itemProps1.xml><?xml version="1.0" encoding="utf-8"?>
@@ -21523,9 +22214,10 @@
 </file>
 
 <file path=customXml/itemProps2.xml><?xml version="1.0" encoding="utf-8"?>
-<ds:datastoreItem xmlns:ds="http://schemas.openxmlformats.org/officeDocument/2006/customXml" ds:itemID="{9C4A9F14-C4CA-44B4-9B72-1DCD9382506F}">
+<ds:datastoreItem xmlns:ds="http://schemas.openxmlformats.org/officeDocument/2006/customXml" ds:itemID="{11111111-1234-1234-1234-123412341234}">
   <ds:schemaRefs>
-    <ds:schemaRef ds:uri="http://schemas.microsoft.com/sharepoint/v3/contenttype/forms"/>
+    <ds:schemaRef ds:uri="http://customooxmlschemas.google.com/"/>
+    <ds:schemaRef ds:uri="http://schemas.openxmlformats.org/officeDocument/2006/relationships"/>
   </ds:schemaRefs>
 </ds:datastoreItem>
 </file>
@@ -21540,10 +22232,9 @@
 </file>
 
 <file path=customXml/itemProps4.xml><?xml version="1.0" encoding="utf-8"?>
-<ds:datastoreItem xmlns:ds="http://schemas.openxmlformats.org/officeDocument/2006/customXml" ds:itemID="{11111111-1234-1234-1234-123412341234}">
+<ds:datastoreItem xmlns:ds="http://schemas.openxmlformats.org/officeDocument/2006/customXml" ds:itemID="{9C4A9F14-C4CA-44B4-9B72-1DCD9382506F}">
   <ds:schemaRefs>
-    <ds:schemaRef ds:uri="http://customooxmlschemas.google.com/"/>
-    <ds:schemaRef ds:uri="http://schemas.openxmlformats.org/officeDocument/2006/relationships"/>
+    <ds:schemaRef ds:uri="http://schemas.microsoft.com/sharepoint/v3/contenttype/forms"/>
   </ds:schemaRefs>
 </ds:datastoreItem>
 </file>
</xml_diff>

<commit_message>
Versão final dos documentos
</commit_message>
<xml_diff>
--- a/Documentos/TCC Danilo Germiniani.docx
+++ b/Documentos/TCC Danilo Germiniani.docx
@@ -1247,7 +1247,15 @@
         <w:rPr>
           <w:noProof/>
         </w:rPr>
-        <w:t>Descrição dos componentes</w:t>
+        <w:t>Descrição do</w:t>
+      </w:r>
+      <w:bookmarkStart w:id="4" w:name="_GoBack"/>
+      <w:bookmarkEnd w:id="4"/>
+      <w:r>
+        <w:rPr>
+          <w:noProof/>
+        </w:rPr>
+        <w:t>s componentes</w:t>
       </w:r>
       <w:r>
         <w:rPr>
@@ -1715,12 +1723,12 @@
       <w:pPr>
         <w:pStyle w:val="Ttulo2"/>
       </w:pPr>
-      <w:bookmarkStart w:id="4" w:name="_Toc484348783"/>
+      <w:bookmarkStart w:id="5" w:name="_Toc484348783"/>
       <w:r>
         <w:lastRenderedPageBreak/>
         <w:t>Cronograma de trabalho</w:t>
       </w:r>
-      <w:bookmarkEnd w:id="4"/>
+      <w:bookmarkEnd w:id="5"/>
     </w:p>
     <w:tbl>
       <w:tblPr>
@@ -2110,8 +2118,6 @@
             </w:r>
           </w:p>
         </w:tc>
-        <w:bookmarkStart w:id="5" w:name="_GoBack"/>
-        <w:bookmarkEnd w:id="5"/>
       </w:tr>
       <w:tr>
         <w:tc>
@@ -4078,14 +4084,27 @@
       <w:r>
         <w:t xml:space="preserve">Figura </w:t>
       </w:r>
-      <w:fldSimple w:instr=" SEQ Figura \* ARABIC ">
-        <w:r>
-          <w:rPr>
-            <w:noProof/>
-          </w:rPr>
-          <w:t>1</w:t>
-        </w:r>
-      </w:fldSimple>
+      <w:r>
+        <w:fldChar w:fldCharType="begin"/>
+      </w:r>
+      <w:r>
+        <w:instrText xml:space="preserve"> SEQ Figura \* ARABIC </w:instrText>
+      </w:r>
+      <w:r>
+        <w:fldChar w:fldCharType="separate"/>
+      </w:r>
+      <w:r>
+        <w:rPr>
+          <w:noProof/>
+        </w:rPr>
+        <w:t>1</w:t>
+      </w:r>
+      <w:r>
+        <w:rPr>
+          <w:noProof/>
+        </w:rPr>
+        <w:fldChar w:fldCharType="end"/>
+      </w:r>
       <w:r>
         <w:t xml:space="preserve"> - </w:t>
       </w:r>
@@ -5536,14 +5555,27 @@
       <w:r>
         <w:t xml:space="preserve">Figura </w:t>
       </w:r>
-      <w:fldSimple w:instr=" SEQ Figura \* ARABIC ">
-        <w:r>
-          <w:rPr>
-            <w:noProof/>
-          </w:rPr>
-          <w:t>2</w:t>
-        </w:r>
-      </w:fldSimple>
+      <w:r>
+        <w:fldChar w:fldCharType="begin"/>
+      </w:r>
+      <w:r>
+        <w:instrText xml:space="preserve"> SEQ Figura \* ARABIC </w:instrText>
+      </w:r>
+      <w:r>
+        <w:fldChar w:fldCharType="separate"/>
+      </w:r>
+      <w:r>
+        <w:rPr>
+          <w:noProof/>
+        </w:rPr>
+        <w:t>2</w:t>
+      </w:r>
+      <w:r>
+        <w:rPr>
+          <w:noProof/>
+        </w:rPr>
+        <w:fldChar w:fldCharType="end"/>
+      </w:r>
       <w:r>
         <w:t xml:space="preserve"> - Diagrama de </w:t>
       </w:r>
@@ -6943,14 +6975,27 @@
       <w:r>
         <w:t xml:space="preserve">Figura </w:t>
       </w:r>
-      <w:fldSimple w:instr=" SEQ Figura \* ARABIC ">
-        <w:r>
-          <w:rPr>
-            <w:noProof/>
-          </w:rPr>
-          <w:t>3</w:t>
-        </w:r>
-      </w:fldSimple>
+      <w:r>
+        <w:fldChar w:fldCharType="begin"/>
+      </w:r>
+      <w:r>
+        <w:instrText xml:space="preserve"> SEQ Figura \* ARABIC </w:instrText>
+      </w:r>
+      <w:r>
+        <w:fldChar w:fldCharType="separate"/>
+      </w:r>
+      <w:r>
+        <w:rPr>
+          <w:noProof/>
+        </w:rPr>
+        <w:t>3</w:t>
+      </w:r>
+      <w:r>
+        <w:rPr>
+          <w:noProof/>
+        </w:rPr>
+        <w:fldChar w:fldCharType="end"/>
+      </w:r>
       <w:r>
         <w:t xml:space="preserve"> - Diagrama de </w:t>
       </w:r>
@@ -9733,14 +9778,27 @@
       <w:r>
         <w:t xml:space="preserve">Figura </w:t>
       </w:r>
-      <w:fldSimple w:instr=" SEQ Figura \* ARABIC ">
-        <w:r>
-          <w:rPr>
-            <w:noProof/>
-          </w:rPr>
-          <w:t>4</w:t>
-        </w:r>
-      </w:fldSimple>
+      <w:r>
+        <w:fldChar w:fldCharType="begin"/>
+      </w:r>
+      <w:r>
+        <w:instrText xml:space="preserve"> SEQ Figura \* ARABIC </w:instrText>
+      </w:r>
+      <w:r>
+        <w:fldChar w:fldCharType="separate"/>
+      </w:r>
+      <w:r>
+        <w:rPr>
+          <w:noProof/>
+        </w:rPr>
+        <w:t>4</w:t>
+      </w:r>
+      <w:r>
+        <w:rPr>
+          <w:noProof/>
+        </w:rPr>
+        <w:fldChar w:fldCharType="end"/>
+      </w:r>
       <w:r>
         <w:t xml:space="preserve"> - Diagrama de </w:t>
       </w:r>
@@ -17075,14 +17133,27 @@
       <w:r>
         <w:t xml:space="preserve">Figura </w:t>
       </w:r>
-      <w:fldSimple w:instr=" SEQ Figura \* ARABIC ">
-        <w:r>
-          <w:rPr>
-            <w:noProof/>
-          </w:rPr>
-          <w:t>5</w:t>
-        </w:r>
-      </w:fldSimple>
+      <w:r>
+        <w:fldChar w:fldCharType="begin"/>
+      </w:r>
+      <w:r>
+        <w:instrText xml:space="preserve"> SEQ Figura \* ARABIC </w:instrText>
+      </w:r>
+      <w:r>
+        <w:fldChar w:fldCharType="separate"/>
+      </w:r>
+      <w:r>
+        <w:rPr>
+          <w:noProof/>
+        </w:rPr>
+        <w:t>5</w:t>
+      </w:r>
+      <w:r>
+        <w:rPr>
+          <w:noProof/>
+        </w:rPr>
+        <w:fldChar w:fldCharType="end"/>
+      </w:r>
       <w:r>
         <w:t>- Planilha de pontos de função</w:t>
       </w:r>
@@ -17261,9 +17332,29 @@
             <w:sz w:val="24"/>
             <w:szCs w:val="24"/>
           </w:rPr>
-          <w:t>https://docs.google.com/spreadsheets/d/1DjaugIpt-dW-RSgA8s_fCj4BAOLN_NckHYyh26D1uBA/edit?usp=sharing</w:t>
+          <w:t>https://docs.google.com/spreadsheets/d/1uyQwOVQA27AGx-wjfb7Ua4_754gMoHkOj2xPLDoP2z0/edit?usp=sharing</w:t>
         </w:r>
       </w:hyperlink>
+    </w:p>
+    <w:p>
+      <w:pPr>
+        <w:keepLines/>
+        <w:pBdr>
+          <w:top w:val="nil"/>
+          <w:left w:val="nil"/>
+          <w:bottom w:val="nil"/>
+          <w:right w:val="nil"/>
+          <w:between w:val="nil"/>
+        </w:pBdr>
+        <w:spacing w:before="80" w:after="80" w:line="360" w:lineRule="auto"/>
+        <w:ind w:left="720" w:firstLine="360"/>
+        <w:jc w:val="both"/>
+        <w:rPr>
+          <w:color w:val="000000"/>
+          <w:sz w:val="24"/>
+          <w:szCs w:val="24"/>
+        </w:rPr>
+      </w:pPr>
       <w:r>
         <w:rPr>
           <w:color w:val="000000"/>
@@ -18983,7 +19074,7 @@
         <w:ind w:left="1080" w:hanging="360"/>
       </w:pPr>
     </w:lvl>
-    <w:lvl w:ilvl="1" w:tplc="04160019" w:tentative="1">
+    <w:lvl w:ilvl="1" w:tplc="04160019">
       <w:start w:val="1"/>
       <w:numFmt w:val="lowerLetter"/>
       <w:lvlText w:val="%2."/>
@@ -22812,12 +22903,27 @@
 </file>
 
 <file path=customXml/item1.xml><?xml version="1.0" encoding="utf-8"?>
+<p:properties xmlns:p="http://schemas.microsoft.com/office/2006/metadata/properties" xmlns:xsi="http://www.w3.org/2001/XMLSchema-instance" xmlns:pc="http://schemas.microsoft.com/office/infopath/2007/PartnerControls">
+  <documentManagement/>
+</p:properties>
+</file>
+
+<file path=customXml/item2.xml><?xml version="1.0" encoding="utf-8"?>
+<?mso-contentType ?>
+<FormTemplates xmlns="http://schemas.microsoft.com/sharepoint/v3/contenttype/forms">
+  <Display>DocumentLibraryForm</Display>
+  <Edit>DocumentLibraryForm</Edit>
+  <New>DocumentLibraryForm</New>
+</FormTemplates>
+</file>
+
+<file path=customXml/item3.xml><?xml version="1.0" encoding="utf-8"?>
 <go:gDocsCustomXmlDataStorage xmlns:go="http://customooxmlschemas.google.com/" xmlns:r="http://schemas.openxmlformats.org/officeDocument/2006/relationships">
   <go:docsCustomData xmlns:go="http://customooxmlschemas.google.com/" roundtripDataSignature="AMtx7mhr8fJpXyXGw+943AqUFmYJYKlTeA==">AMUW2mWvv+HMmybsHL7/pQVRgp4by+7nN37TfU3MU+gZCRA3Ih5YYdxjAC1oa1p1/2pUxY7a1vxHe4OUHtSIBFH4fHSlzusAv47ms/e518+uEaCPTunKtOL66wXeqaf8w3DB1HIzj5gmHKUtSYfIbBa/aIfZpwkfMMQwuAk8RpnElM+TxjaLwsQnJcVgAPJCffkRxKkdMYf+AZdcw9cWO4kKxXE59K4MIIkGW66ZrczWiqrVDysa2W4kT6yxYg58f90BiY93MAOptp6fpvzJjoy5eb5nHxzZGKHzEWvR1sg1AdnumB4DFxbVwQKxvKkjfBOWKMPVxcXIzTLq1mY8i0AhUkBNZTYmlf+SOCauyTaCKRvMXJmwCZu3pL/GNJrhQWQMzMu9i0mNo4+/CjlBO46BamsXTNZLWg==</go:docsCustomData>
 </go:gDocsCustomXmlDataStorage>
 </file>
 
-<file path=customXml/item2.xml><?xml version="1.0" encoding="utf-8"?>
+<file path=customXml/item4.xml><?xml version="1.0" encoding="utf-8"?>
 <ct:contentTypeSchema xmlns:ct="http://schemas.microsoft.com/office/2006/metadata/contentType" xmlns:ma="http://schemas.microsoft.com/office/2006/metadata/properties/metaAttributes" ct:_="" ma:_="" ma:contentTypeName="Document" ma:contentTypeID="0x0101008CF5FC1A1FD88749BC657FDE4B2DDFF9" ma:contentTypeVersion="11" ma:contentTypeDescription="Create a new document." ma:contentTypeScope="" ma:versionID="1bbb088ab445b234b0b27d8048fa1ac8">
   <xsd:schema xmlns:xsd="http://www.w3.org/2001/XMLSchema" xmlns:xs="http://www.w3.org/2001/XMLSchema" xmlns:p="http://schemas.microsoft.com/office/2006/metadata/properties" xmlns:ns3="e8b19d1c-1f8e-4fe5-a2e6-f72c197e2fac" xmlns:ns4="cc668a0c-952d-4bf7-8eb0-6c60284cfc23" targetNamespace="http://schemas.microsoft.com/office/2006/metadata/properties" ma:root="true" ma:fieldsID="bb949a85c435ce10b523d81e43f50faa" ns3:_="" ns4:_="">
     <xsd:import namespace="e8b19d1c-1f8e-4fe5-a2e6-f72c197e2fac"/>
@@ -23026,22 +23132,24 @@
 </ct:contentTypeSchema>
 </file>
 
-<file path=customXml/item3.xml><?xml version="1.0" encoding="utf-8"?>
-<?mso-contentType ?>
-<FormTemplates xmlns="http://schemas.microsoft.com/sharepoint/v3/contenttype/forms">
-  <Display>DocumentLibraryForm</Display>
-  <Edit>DocumentLibraryForm</Edit>
-  <New>DocumentLibraryForm</New>
-</FormTemplates>
+<file path=customXml/itemProps1.xml><?xml version="1.0" encoding="utf-8"?>
+<ds:datastoreItem xmlns:ds="http://schemas.openxmlformats.org/officeDocument/2006/customXml" ds:itemID="{CCAE25C9-DDD3-4BB0-B70E-CDE74D830F0A}">
+  <ds:schemaRefs>
+    <ds:schemaRef ds:uri="http://schemas.microsoft.com/office/2006/metadata/properties"/>
+    <ds:schemaRef ds:uri="http://schemas.microsoft.com/office/infopath/2007/PartnerControls"/>
+  </ds:schemaRefs>
+</ds:datastoreItem>
 </file>
 
-<file path=customXml/item4.xml><?xml version="1.0" encoding="utf-8"?>
-<p:properties xmlns:p="http://schemas.microsoft.com/office/2006/metadata/properties" xmlns:xsi="http://www.w3.org/2001/XMLSchema-instance" xmlns:pc="http://schemas.microsoft.com/office/infopath/2007/PartnerControls">
-  <documentManagement/>
-</p:properties>
+<file path=customXml/itemProps2.xml><?xml version="1.0" encoding="utf-8"?>
+<ds:datastoreItem xmlns:ds="http://schemas.openxmlformats.org/officeDocument/2006/customXml" ds:itemID="{9C4A9F14-C4CA-44B4-9B72-1DCD9382506F}">
+  <ds:schemaRefs>
+    <ds:schemaRef ds:uri="http://schemas.microsoft.com/sharepoint/v3/contenttype/forms"/>
+  </ds:schemaRefs>
+</ds:datastoreItem>
 </file>
 
-<file path=customXml/itemProps1.xml><?xml version="1.0" encoding="utf-8"?>
+<file path=customXml/itemProps3.xml><?xml version="1.0" encoding="utf-8"?>
 <ds:datastoreItem xmlns:ds="http://schemas.openxmlformats.org/officeDocument/2006/customXml" ds:itemID="{11111111-1234-1234-1234-123412341234}">
   <ds:schemaRefs>
     <ds:schemaRef ds:uri="http://customooxmlschemas.google.com/"/>
@@ -23050,7 +23158,7 @@
 </ds:datastoreItem>
 </file>
 
-<file path=customXml/itemProps2.xml><?xml version="1.0" encoding="utf-8"?>
+<file path=customXml/itemProps4.xml><?xml version="1.0" encoding="utf-8"?>
 <ds:datastoreItem xmlns:ds="http://schemas.openxmlformats.org/officeDocument/2006/customXml" ds:itemID="{76CFC595-DD51-4983-ACCF-709BC90B8709}">
   <ds:schemaRefs>
     <ds:schemaRef ds:uri="http://schemas.microsoft.com/office/2006/metadata/contentType"/>
@@ -23067,21 +23175,4 @@
     <ds:schemaRef ds:uri="http://schemas.microsoft.com/internal/obd"/>
   </ds:schemaRefs>
 </ds:datastoreItem>
-</file>
-
-<file path=customXml/itemProps3.xml><?xml version="1.0" encoding="utf-8"?>
-<ds:datastoreItem xmlns:ds="http://schemas.openxmlformats.org/officeDocument/2006/customXml" ds:itemID="{9C4A9F14-C4CA-44B4-9B72-1DCD9382506F}">
-  <ds:schemaRefs>
-    <ds:schemaRef ds:uri="http://schemas.microsoft.com/sharepoint/v3/contenttype/forms"/>
-  </ds:schemaRefs>
-</ds:datastoreItem>
-</file>
-
-<file path=customXml/itemProps4.xml><?xml version="1.0" encoding="utf-8"?>
-<ds:datastoreItem xmlns:ds="http://schemas.openxmlformats.org/officeDocument/2006/customXml" ds:itemID="{CCAE25C9-DDD3-4BB0-B70E-CDE74D830F0A}">
-  <ds:schemaRefs>
-    <ds:schemaRef ds:uri="http://schemas.microsoft.com/office/2006/metadata/properties"/>
-    <ds:schemaRef ds:uri="http://schemas.microsoft.com/office/infopath/2007/PartnerControls"/>
-  </ds:schemaRefs>
-</ds:datastoreItem>
 </file>
</xml_diff>